<commit_message>
Tasks.docx update - Conclusions
</commit_message>
<xml_diff>
--- a/Tasks.docx
+++ b/Tasks.docx
@@ -323,6 +323,14 @@
                 <w:szCs w:val="24"/>
               </w:rPr>
             </w:pPr>
+            <w:r>
+              <w:rPr>
+                <w:rFonts w:ascii="Times New Roman" w:hAnsi="Times New Roman" w:cs="Times New Roman"/>
+                <w:sz w:val="24"/>
+                <w:szCs w:val="24"/>
+              </w:rPr>
+              <w:t>Nipuna - 23099687</w:t>
+            </w:r>
           </w:p>
         </w:tc>
       </w:tr>

</xml_diff>